<commit_message>
updated Test Case v1.0.xlsx updated Use Case v1.0.docx
</commit_message>
<xml_diff>
--- a/INITIAL DOCS (.docx)/Use Case v1.0.docx
+++ b/INITIAL DOCS (.docx)/Use Case v1.0.docx
@@ -9670,19 +9670,7 @@
           <w:sz w:val="32"/>
           <w:szCs w:val="32"/>
         </w:rPr>
-        <w:t xml:space="preserve">Resident </w:t>
-      </w:r>
-      <w:r>
-        <w:rPr>
-          <w:rFonts w:ascii="Arial" w:hAnsi="Arial" w:cs="Arial"/>
-          <w:b/>
-          <w:bCs/>
-          <w:i/>
-          <w:iCs/>
-          <w:sz w:val="32"/>
-          <w:szCs w:val="32"/>
-        </w:rPr>
-        <w:t>Payment Option</w:t>
+        <w:t>Resident Payment Option</w:t>
       </w:r>
     </w:p>
     <w:tbl>
@@ -9834,15 +9822,7 @@
                 <w:sz w:val="24"/>
                 <w:szCs w:val="24"/>
               </w:rPr>
-              <w:t xml:space="preserve">Resident </w:t>
-            </w:r>
-            <w:r>
-              <w:rPr>
-                <w:rFonts w:ascii="Arial" w:hAnsi="Arial" w:cs="Arial"/>
-                <w:sz w:val="24"/>
-                <w:szCs w:val="24"/>
-              </w:rPr>
-              <w:t>Payment Option</w:t>
+              <w:t>Resident Payment Option</w:t>
             </w:r>
           </w:p>
         </w:tc>
@@ -10320,40 +10300,25 @@
                 <w:sz w:val="24"/>
                 <w:szCs w:val="24"/>
               </w:rPr>
-              <w:t>Resident must be present</w:t>
-            </w:r>
-            <w:r>
-              <w:rPr>
-                <w:rFonts w:ascii="Arial" w:hAnsi="Arial" w:cs="Arial"/>
-                <w:sz w:val="24"/>
-                <w:szCs w:val="24"/>
-              </w:rPr>
-              <w:br/>
-            </w:r>
-            <w:r>
-              <w:rPr>
-                <w:rFonts w:ascii="Arial" w:hAnsi="Arial" w:cs="Arial"/>
-                <w:sz w:val="24"/>
-                <w:szCs w:val="24"/>
-              </w:rPr>
-              <w:t>Requested document must exist</w:t>
-            </w:r>
-            <w:r>
-              <w:rPr>
-                <w:rFonts w:ascii="Arial" w:hAnsi="Arial" w:cs="Arial"/>
-                <w:sz w:val="24"/>
-                <w:szCs w:val="24"/>
-              </w:rPr>
-              <w:br/>
-            </w:r>
-            <w:r>
-              <w:rPr>
-                <w:rFonts w:ascii="Arial" w:hAnsi="Arial" w:cs="Arial"/>
-                <w:sz w:val="24"/>
-                <w:szCs w:val="24"/>
-              </w:rPr>
-              <w:t xml:space="preserve">Requirement should be valid  </w:t>
-            </w:r>
+              <w:t xml:space="preserve">Resident </w:t>
+            </w:r>
+            <w:r>
+              <w:rPr>
+                <w:rFonts w:ascii="Arial" w:hAnsi="Arial" w:cs="Arial"/>
+                <w:sz w:val="24"/>
+                <w:szCs w:val="24"/>
+              </w:rPr>
+              <w:t>must be successfully submitted a request.</w:t>
+            </w:r>
+          </w:p>
+          <w:p>
+            <w:pPr>
+              <w:rPr>
+                <w:rFonts w:ascii="Arial" w:hAnsi="Arial" w:cs="Arial"/>
+                <w:sz w:val="24"/>
+                <w:szCs w:val="24"/>
+              </w:rPr>
+            </w:pPr>
           </w:p>
         </w:tc>
       </w:tr>
@@ -13103,6 +13068,26 @@
 </file>
 
 <file path=customXml/item1.xml><?xml version="1.0" encoding="utf-8"?>
+<?mso-contentType ?>
+<FormTemplates xmlns="http://schemas.microsoft.com/sharepoint/v3/contenttype/forms">
+  <Display>DocumentLibraryForm</Display>
+  <Edit>DocumentLibraryForm</Edit>
+  <New>DocumentLibraryForm</New>
+</FormTemplates>
+</file>
+
+<file path=customXml/item2.xml><?xml version="1.0" encoding="utf-8"?>
+<p:properties xmlns:p="http://schemas.microsoft.com/office/2006/metadata/properties" xmlns:xsi="http://www.w3.org/2001/XMLSchema-instance" xmlns:pc="http://schemas.microsoft.com/office/infopath/2007/PartnerControls">
+  <documentManagement>
+    <TaxCatchAll xmlns="becc6418-98a4-4be0-bb44-3ce60d9e2ca3" xsi:nil="true"/>
+    <lcf76f155ced4ddcb4097134ff3c332f xmlns="8bf23f84-f8bc-4e67-ab33-02601704301c">
+      <Terms xmlns="http://schemas.microsoft.com/office/infopath/2007/PartnerControls"/>
+    </lcf76f155ced4ddcb4097134ff3c332f>
+  </documentManagement>
+</p:properties>
+</file>
+
+<file path=customXml/item3.xml><?xml version="1.0" encoding="utf-8"?>
 <ct:contentTypeSchema xmlns:ct="http://schemas.microsoft.com/office/2006/metadata/contentType" xmlns:ma="http://schemas.microsoft.com/office/2006/metadata/properties/metaAttributes" ct:_="" ma:_="" ma:contentTypeName="Document" ma:contentTypeID="0x0101006E296302A21A604AB30B08CDD982AED5" ma:contentTypeVersion="13" ma:contentTypeDescription="Create a new document." ma:contentTypeScope="" ma:versionID="4a2e24ddf9d3ff53ecfb88a36bb32033">
   <xsd:schema xmlns:xsd="http://www.w3.org/2001/XMLSchema" xmlns:xs="http://www.w3.org/2001/XMLSchema" xmlns:p="http://schemas.microsoft.com/office/2006/metadata/properties" xmlns:ns2="8bf23f84-f8bc-4e67-ab33-02601704301c" xmlns:ns3="becc6418-98a4-4be0-bb44-3ce60d9e2ca3" targetNamespace="http://schemas.microsoft.com/office/2006/metadata/properties" ma:root="true" ma:fieldsID="85173b95bb32453a086c351bdaabae72" ns2:_="" ns3:_="">
     <xsd:import namespace="8bf23f84-f8bc-4e67-ab33-02601704301c"/>
@@ -13325,27 +13310,26 @@
 </ct:contentTypeSchema>
 </file>
 
-<file path=customXml/item2.xml><?xml version="1.0" encoding="utf-8"?>
-<p:properties xmlns:p="http://schemas.microsoft.com/office/2006/metadata/properties" xmlns:xsi="http://www.w3.org/2001/XMLSchema-instance" xmlns:pc="http://schemas.microsoft.com/office/infopath/2007/PartnerControls">
-  <documentManagement>
-    <TaxCatchAll xmlns="becc6418-98a4-4be0-bb44-3ce60d9e2ca3" xsi:nil="true"/>
-    <lcf76f155ced4ddcb4097134ff3c332f xmlns="8bf23f84-f8bc-4e67-ab33-02601704301c">
-      <Terms xmlns="http://schemas.microsoft.com/office/infopath/2007/PartnerControls"/>
-    </lcf76f155ced4ddcb4097134ff3c332f>
-  </documentManagement>
-</p:properties>
+<file path=customXml/itemProps1.xml><?xml version="1.0" encoding="utf-8"?>
+<ds:datastoreItem xmlns:ds="http://schemas.openxmlformats.org/officeDocument/2006/customXml" ds:itemID="{E873E521-0E1E-4092-AB16-EF6C01A44EB8}">
+  <ds:schemaRefs>
+    <ds:schemaRef ds:uri="http://schemas.microsoft.com/sharepoint/v3/contenttype/forms"/>
+  </ds:schemaRefs>
+</ds:datastoreItem>
 </file>
 
-<file path=customXml/item3.xml><?xml version="1.0" encoding="utf-8"?>
-<?mso-contentType ?>
-<FormTemplates xmlns="http://schemas.microsoft.com/sharepoint/v3/contenttype/forms">
-  <Display>DocumentLibraryForm</Display>
-  <Edit>DocumentLibraryForm</Edit>
-  <New>DocumentLibraryForm</New>
-</FormTemplates>
+<file path=customXml/itemProps2.xml><?xml version="1.0" encoding="utf-8"?>
+<ds:datastoreItem xmlns:ds="http://schemas.openxmlformats.org/officeDocument/2006/customXml" ds:itemID="{1E3DE999-54C4-467C-9885-ECCF99638AD5}">
+  <ds:schemaRefs>
+    <ds:schemaRef ds:uri="http://schemas.microsoft.com/office/2006/metadata/properties"/>
+    <ds:schemaRef ds:uri="http://schemas.microsoft.com/office/infopath/2007/PartnerControls"/>
+    <ds:schemaRef ds:uri="becc6418-98a4-4be0-bb44-3ce60d9e2ca3"/>
+    <ds:schemaRef ds:uri="8bf23f84-f8bc-4e67-ab33-02601704301c"/>
+  </ds:schemaRefs>
+</ds:datastoreItem>
 </file>
 
-<file path=customXml/itemProps1.xml><?xml version="1.0" encoding="utf-8"?>
+<file path=customXml/itemProps3.xml><?xml version="1.0" encoding="utf-8"?>
 <ds:datastoreItem xmlns:ds="http://schemas.openxmlformats.org/officeDocument/2006/customXml" ds:itemID="{28952DA6-A201-47DC-A3DD-6036E3621C3B}">
   <ds:schemaRefs>
     <ds:schemaRef ds:uri="http://schemas.microsoft.com/office/2006/metadata/contentType"/>
@@ -13362,23 +13346,4 @@
     <ds:schemaRef ds:uri="http://schemas.microsoft.com/internal/obd"/>
   </ds:schemaRefs>
 </ds:datastoreItem>
-</file>
-
-<file path=customXml/itemProps2.xml><?xml version="1.0" encoding="utf-8"?>
-<ds:datastoreItem xmlns:ds="http://schemas.openxmlformats.org/officeDocument/2006/customXml" ds:itemID="{1E3DE999-54C4-467C-9885-ECCF99638AD5}">
-  <ds:schemaRefs>
-    <ds:schemaRef ds:uri="http://schemas.microsoft.com/office/2006/metadata/properties"/>
-    <ds:schemaRef ds:uri="http://schemas.microsoft.com/office/infopath/2007/PartnerControls"/>
-    <ds:schemaRef ds:uri="becc6418-98a4-4be0-bb44-3ce60d9e2ca3"/>
-    <ds:schemaRef ds:uri="8bf23f84-f8bc-4e67-ab33-02601704301c"/>
-  </ds:schemaRefs>
-</ds:datastoreItem>
-</file>
-
-<file path=customXml/itemProps3.xml><?xml version="1.0" encoding="utf-8"?>
-<ds:datastoreItem xmlns:ds="http://schemas.openxmlformats.org/officeDocument/2006/customXml" ds:itemID="{E873E521-0E1E-4092-AB16-EF6C01A44EB8}">
-  <ds:schemaRefs>
-    <ds:schemaRef ds:uri="http://schemas.microsoft.com/sharepoint/v3/contenttype/forms"/>
-  </ds:schemaRefs>
-</ds:datastoreItem>
 </file>
</xml_diff>